<commit_message>
Evitando sql injection - Java e JDBC
</commit_message>
<xml_diff>
--- a/Alura/Java e JDBC/Notas.docx
+++ b/Alura/Java e JDBC/Notas.docx
@@ -270,6 +270,112 @@
         <w:t>Dependendo do comando SQL, podemos recuperar a chave primária ou os registros selecionados</w:t>
       </w:r>
     </w:p>
+    <w:p/>
+    <w:p>
+      <w:r>
+        <w:t>EVITANDO SQL INJECTION</w:t>
+      </w:r>
+    </w:p>
+    <w:p>
+      <w:pPr>
+        <w:pStyle w:val="PargrafodaLista"/>
+        <w:numPr>
+          <w:ilvl w:val="0"/>
+          <w:numId w:val="3"/>
+        </w:numPr>
+      </w:pPr>
+      <w:r>
+        <w:t xml:space="preserve">Ao executar SQL como </w:t>
+      </w:r>
+      <w:proofErr w:type="spellStart"/>
+      <w:r>
+        <w:t>Statement</w:t>
+      </w:r>
+      <w:proofErr w:type="spellEnd"/>
+      <w:r>
+        <w:t xml:space="preserve">, temos um risco de segurança, chamado de SQL </w:t>
+      </w:r>
+      <w:proofErr w:type="spellStart"/>
+      <w:r>
+        <w:t>Injection</w:t>
+      </w:r>
+      <w:proofErr w:type="spellEnd"/>
+    </w:p>
+    <w:p>
+      <w:pPr>
+        <w:pStyle w:val="PargrafodaLista"/>
+        <w:numPr>
+          <w:ilvl w:val="1"/>
+          <w:numId w:val="3"/>
+        </w:numPr>
+      </w:pPr>
+      <w:r>
+        <w:t xml:space="preserve">SQL </w:t>
+      </w:r>
+      <w:proofErr w:type="spellStart"/>
+      <w:r>
+        <w:t>Injection</w:t>
+      </w:r>
+      <w:proofErr w:type="spellEnd"/>
+      <w:r>
+        <w:t xml:space="preserve"> nada mais é do que passar um novo comando SQL como parâmetro</w:t>
+      </w:r>
+    </w:p>
+    <w:p>
+      <w:pPr>
+        <w:pStyle w:val="PargrafodaLista"/>
+        <w:numPr>
+          <w:ilvl w:val="0"/>
+          <w:numId w:val="3"/>
+        </w:numPr>
+      </w:pPr>
+      <w:r>
+        <w:t xml:space="preserve">Para evitar SQL </w:t>
+      </w:r>
+      <w:proofErr w:type="spellStart"/>
+      <w:r>
+        <w:t>Injection</w:t>
+      </w:r>
+      <w:proofErr w:type="spellEnd"/>
+      <w:r>
+        <w:t xml:space="preserve">, devemos usar a interface </w:t>
+      </w:r>
+      <w:proofErr w:type="spellStart"/>
+      <w:r>
+        <w:t>PreparedStatement</w:t>
+      </w:r>
+      <w:proofErr w:type="spellEnd"/>
+    </w:p>
+    <w:p>
+      <w:pPr>
+        <w:pStyle w:val="PargrafodaLista"/>
+        <w:numPr>
+          <w:ilvl w:val="1"/>
+          <w:numId w:val="3"/>
+        </w:numPr>
+      </w:pPr>
+      <w:r>
+        <w:t xml:space="preserve">Diferentemente do </w:t>
+      </w:r>
+      <w:proofErr w:type="spellStart"/>
+      <w:r>
+        <w:t>Statement</w:t>
+      </w:r>
+      <w:proofErr w:type="spellEnd"/>
+      <w:r>
+        <w:t xml:space="preserve">, o </w:t>
+      </w:r>
+      <w:proofErr w:type="spellStart"/>
+      <w:r>
+        <w:t>PreparedStatement</w:t>
+      </w:r>
+      <w:proofErr w:type="spellEnd"/>
+      <w:r>
+        <w:t xml:space="preserve"> trata (sanitiza) cada parâmetro do comando SQL</w:t>
+      </w:r>
+    </w:p>
+    <w:p/>
+    <w:p/>
     <w:sectPr>
       <w:pgSz w:w="11906" w:h="16838"/>
       <w:pgMar w:top="1440" w:right="1080" w:bottom="1440" w:left="1080" w:header="708" w:footer="708" w:gutter="0"/>
@@ -396,6 +502,119 @@
     </w:lvl>
   </w:abstractNum>
   <w:abstractNum w:abstractNumId="1" w15:restartNumberingAfterBreak="0">
+    <w:nsid w:val="30E463A3"/>
+    <w:multiLevelType w:val="hybridMultilevel"/>
+    <w:tmpl w:val="5CD491E0"/>
+    <w:lvl w:ilvl="0" w:tplc="04160001">
+      <w:start w:val="1"/>
+      <w:numFmt w:val="bullet"/>
+      <w:lvlText w:val=""/>
+      <w:lvlJc w:val="left"/>
+      <w:pPr>
+        <w:ind w:left="720" w:hanging="360"/>
+      </w:pPr>
+      <w:rPr>
+        <w:rFonts w:ascii="Symbol" w:hAnsi="Symbol" w:hint="default"/>
+      </w:rPr>
+    </w:lvl>
+    <w:lvl w:ilvl="1" w:tplc="04160003">
+      <w:start w:val="1"/>
+      <w:numFmt w:val="bullet"/>
+      <w:lvlText w:val="o"/>
+      <w:lvlJc w:val="left"/>
+      <w:pPr>
+        <w:ind w:left="1440" w:hanging="360"/>
+      </w:pPr>
+      <w:rPr>
+        <w:rFonts w:ascii="Courier New" w:hAnsi="Courier New" w:cs="Courier New" w:hint="default"/>
+      </w:rPr>
+    </w:lvl>
+    <w:lvl w:ilvl="2" w:tplc="04160005" w:tentative="1">
+      <w:start w:val="1"/>
+      <w:numFmt w:val="bullet"/>
+      <w:lvlText w:val=""/>
+      <w:lvlJc w:val="left"/>
+      <w:pPr>
+        <w:ind w:left="2160" w:hanging="360"/>
+      </w:pPr>
+      <w:rPr>
+        <w:rFonts w:ascii="Wingdings" w:hAnsi="Wingdings" w:hint="default"/>
+      </w:rPr>
+    </w:lvl>
+    <w:lvl w:ilvl="3" w:tplc="04160001" w:tentative="1">
+      <w:start w:val="1"/>
+      <w:numFmt w:val="bullet"/>
+      <w:lvlText w:val=""/>
+      <w:lvlJc w:val="left"/>
+      <w:pPr>
+        <w:ind w:left="2880" w:hanging="360"/>
+      </w:pPr>
+      <w:rPr>
+        <w:rFonts w:ascii="Symbol" w:hAnsi="Symbol" w:hint="default"/>
+      </w:rPr>
+    </w:lvl>
+    <w:lvl w:ilvl="4" w:tplc="04160003" w:tentative="1">
+      <w:start w:val="1"/>
+      <w:numFmt w:val="bullet"/>
+      <w:lvlText w:val="o"/>
+      <w:lvlJc w:val="left"/>
+      <w:pPr>
+        <w:ind w:left="3600" w:hanging="360"/>
+      </w:pPr>
+      <w:rPr>
+        <w:rFonts w:ascii="Courier New" w:hAnsi="Courier New" w:cs="Courier New" w:hint="default"/>
+      </w:rPr>
+    </w:lvl>
+    <w:lvl w:ilvl="5" w:tplc="04160005" w:tentative="1">
+      <w:start w:val="1"/>
+      <w:numFmt w:val="bullet"/>
+      <w:lvlText w:val=""/>
+      <w:lvlJc w:val="left"/>
+      <w:pPr>
+        <w:ind w:left="4320" w:hanging="360"/>
+      </w:pPr>
+      <w:rPr>
+        <w:rFonts w:ascii="Wingdings" w:hAnsi="Wingdings" w:hint="default"/>
+      </w:rPr>
+    </w:lvl>
+    <w:lvl w:ilvl="6" w:tplc="04160001" w:tentative="1">
+      <w:start w:val="1"/>
+      <w:numFmt w:val="bullet"/>
+      <w:lvlText w:val=""/>
+      <w:lvlJc w:val="left"/>
+      <w:pPr>
+        <w:ind w:left="5040" w:hanging="360"/>
+      </w:pPr>
+      <w:rPr>
+        <w:rFonts w:ascii="Symbol" w:hAnsi="Symbol" w:hint="default"/>
+      </w:rPr>
+    </w:lvl>
+    <w:lvl w:ilvl="7" w:tplc="04160003" w:tentative="1">
+      <w:start w:val="1"/>
+      <w:numFmt w:val="bullet"/>
+      <w:lvlText w:val="o"/>
+      <w:lvlJc w:val="left"/>
+      <w:pPr>
+        <w:ind w:left="5760" w:hanging="360"/>
+      </w:pPr>
+      <w:rPr>
+        <w:rFonts w:ascii="Courier New" w:hAnsi="Courier New" w:cs="Courier New" w:hint="default"/>
+      </w:rPr>
+    </w:lvl>
+    <w:lvl w:ilvl="8" w:tplc="04160005" w:tentative="1">
+      <w:start w:val="1"/>
+      <w:numFmt w:val="bullet"/>
+      <w:lvlText w:val=""/>
+      <w:lvlJc w:val="left"/>
+      <w:pPr>
+        <w:ind w:left="6480" w:hanging="360"/>
+      </w:pPr>
+      <w:rPr>
+        <w:rFonts w:ascii="Wingdings" w:hAnsi="Wingdings" w:hint="default"/>
+      </w:rPr>
+    </w:lvl>
+  </w:abstractNum>
+  <w:abstractNum w:abstractNumId="2" w15:restartNumberingAfterBreak="0">
     <w:nsid w:val="7FED70D9"/>
     <w:multiLevelType w:val="hybridMultilevel"/>
     <w:tmpl w:val="002871B2"/>
@@ -509,10 +728,13 @@
     </w:lvl>
   </w:abstractNum>
   <w:num w:numId="1">
-    <w:abstractNumId w:val="1"/>
+    <w:abstractNumId w:val="2"/>
   </w:num>
   <w:num w:numId="2">
     <w:abstractNumId w:val="0"/>
+  </w:num>
+  <w:num w:numId="3">
+    <w:abstractNumId w:val="1"/>
   </w:num>
 </w:numbering>
 </file>

</xml_diff>

<commit_message>
Controle de transação - Java e JDBC
</commit_message>
<xml_diff>
--- a/Alura/Java e JDBC/Notas.docx
+++ b/Alura/Java e JDBC/Notas.docx
@@ -373,6 +373,123 @@
       <w:r>
         <w:t xml:space="preserve"> trata (sanitiza) cada parâmetro do comando SQL</w:t>
       </w:r>
+    </w:p>
+    <w:p/>
+    <w:p>
+      <w:r>
+        <w:t>CONTROLE DE TRANSAÇÃO</w:t>
+      </w:r>
+    </w:p>
+    <w:p>
+      <w:pPr>
+        <w:pStyle w:val="PargrafodaLista"/>
+        <w:numPr>
+          <w:ilvl w:val="0"/>
+          <w:numId w:val="4"/>
+        </w:numPr>
+      </w:pPr>
+      <w:r>
+        <w:t>O banco de dados oferece um recurso chamado de transação, para juntar várias alterações como unidade de trabalho</w:t>
+      </w:r>
+    </w:p>
+    <w:p>
+      <w:pPr>
+        <w:pStyle w:val="PargrafodaLista"/>
+        <w:numPr>
+          <w:ilvl w:val="1"/>
+          <w:numId w:val="4"/>
+        </w:numPr>
+      </w:pPr>
+      <w:r>
+        <w:t xml:space="preserve">Se uma alteração falha, nenhuma alteração é aplicada (é feito um </w:t>
+      </w:r>
+      <w:proofErr w:type="spellStart"/>
+      <w:r>
+        <w:t>rollback</w:t>
+      </w:r>
+      <w:proofErr w:type="spellEnd"/>
+      <w:r>
+        <w:t xml:space="preserve"> da transação)</w:t>
+      </w:r>
+    </w:p>
+    <w:p>
+      <w:pPr>
+        <w:pStyle w:val="PargrafodaLista"/>
+        <w:numPr>
+          <w:ilvl w:val="1"/>
+          <w:numId w:val="4"/>
+        </w:numPr>
+      </w:pPr>
+      <w:r>
+        <w:t xml:space="preserve">Todas as alterações precisam funcionar para serem aceitas (é feito um </w:t>
+      </w:r>
+      <w:proofErr w:type="spellStart"/>
+      <w:r>
+        <w:t>commit</w:t>
+      </w:r>
+      <w:proofErr w:type="spellEnd"/>
+      <w:r>
+        <w:t>)</w:t>
+      </w:r>
+    </w:p>
+    <w:p>
+      <w:pPr>
+        <w:pStyle w:val="PargrafodaLista"/>
+        <w:numPr>
+          <w:ilvl w:val="0"/>
+          <w:numId w:val="4"/>
+        </w:numPr>
+      </w:pPr>
+      <w:proofErr w:type="spellStart"/>
+      <w:r>
+        <w:t>commit</w:t>
+      </w:r>
+      <w:proofErr w:type="spellEnd"/>
+      <w:r>
+        <w:t xml:space="preserve"> e </w:t>
+      </w:r>
+      <w:proofErr w:type="spellStart"/>
+      <w:r>
+        <w:t>rollback</w:t>
+      </w:r>
+      <w:proofErr w:type="spellEnd"/>
+      <w:r>
+        <w:t xml:space="preserve"> são operações clássicas de transações</w:t>
+      </w:r>
+    </w:p>
+    <w:p>
+      <w:pPr>
+        <w:pStyle w:val="PargrafodaLista"/>
+        <w:numPr>
+          <w:ilvl w:val="0"/>
+          <w:numId w:val="4"/>
+        </w:numPr>
+      </w:pPr>
+      <w:r>
+        <w:t xml:space="preserve">Para garantir o fechamento dos recursos, existe no Java uma cláusula </w:t>
+      </w:r>
+      <w:proofErr w:type="spellStart"/>
+      <w:r>
+        <w:t>try-with-resources</w:t>
+      </w:r>
+      <w:proofErr w:type="spellEnd"/>
+    </w:p>
+    <w:p>
+      <w:pPr>
+        <w:pStyle w:val="PargrafodaLista"/>
+        <w:numPr>
+          <w:ilvl w:val="1"/>
+          <w:numId w:val="4"/>
+        </w:numPr>
+      </w:pPr>
+      <w:r>
+        <w:t xml:space="preserve">O recurso em questão deve usar a interface </w:t>
+      </w:r>
+      <w:proofErr w:type="spellStart"/>
+      <w:r>
+        <w:t>Autoclosable</w:t>
+      </w:r>
+      <w:proofErr w:type="spellEnd"/>
     </w:p>
     <w:p/>
     <w:p/>
@@ -389,6 +506,119 @@
 <file path=word/numbering.xml><?xml version="1.0" encoding="utf-8"?>
 <w:numbering xmlns:wpc="http://schemas.microsoft.com/office/word/2010/wordprocessingCanvas" xmlns:cx="http://schemas.microsoft.com/office/drawing/2014/chartex" xmlns:cx1="http://schemas.microsoft.com/office/drawing/2015/9/8/chartex" xmlns:cx2="http://schemas.microsoft.com/office/drawing/2015/10/21/chartex" xmlns:cx3="http://schemas.microsoft.com/office/drawing/2016/5/9/chartex" xmlns:cx4="http://schemas.microsoft.com/office/drawing/2016/5/10/chartex" xmlns:cx5="http://schemas.microsoft.com/office/drawing/2016/5/11/chartex" xmlns:cx6="http://schemas.microsoft.com/office/drawing/2016/5/12/chartex" xmlns:cx7="http://schemas.microsoft.com/office/drawing/2016/5/13/chartex" xmlns:cx8="http://schemas.microsoft.com/office/drawing/2016/5/14/chartex" xmlns:mc="http://schemas.openxmlformats.org/markup-compatibility/2006" xmlns:aink="http://schemas.microsoft.com/office/drawing/2016/ink" xmlns:am3d="http://schemas.microsoft.com/office/drawing/2017/model3d" xmlns:o="urn:schemas-microsoft-com:office:office" xmlns:r="http://schemas.openxmlformats.org/officeDocument/2006/relationships" xmlns:m="http://schemas.openxmlformats.org/officeDocument/2006/math" xmlns:v="urn:schemas-microsoft-com:vml" xmlns:wp14="http://schemas.microsoft.com/office/word/2010/wordprocessingDrawing" xmlns:wp="http://schemas.openxmlformats.org/drawingml/2006/wordprocessingDrawing" xmlns:w10="urn:schemas-microsoft-com:office:word" xmlns:w="http://schemas.openxmlformats.org/wordprocessingml/2006/main" xmlns:w14="http://schemas.microsoft.com/office/word/2010/wordml" xmlns:w15="http://schemas.microsoft.com/office/word/2012/wordml" xmlns:w16cex="http://schemas.microsoft.com/office/word/2018/wordml/cex" xmlns:w16cid="http://schemas.microsoft.com/office/word/2016/wordml/cid" xmlns:w16="http://schemas.microsoft.com/office/word/2018/wordml" xmlns:w16sdtdh="http://schemas.microsoft.com/office/word/2020/wordml/sdtdatahash" xmlns:w16se="http://schemas.microsoft.com/office/word/2015/wordml/symex" xmlns:wpg="http://schemas.microsoft.com/office/word/2010/wordprocessingGroup" xmlns:wpi="http://schemas.microsoft.com/office/word/2010/wordprocessingInk" xmlns:wne="http://schemas.microsoft.com/office/word/2006/wordml" xmlns:wps="http://schemas.microsoft.com/office/word/2010/wordprocessingShape" mc:Ignorable="w14 w15 w16se w16cid w16 w16cex w16sdtdh wp14">
   <w:abstractNum w:abstractNumId="0" w15:restartNumberingAfterBreak="0">
+    <w:nsid w:val="1CF22C96"/>
+    <w:multiLevelType w:val="hybridMultilevel"/>
+    <w:tmpl w:val="72C45024"/>
+    <w:lvl w:ilvl="0" w:tplc="04160001">
+      <w:start w:val="1"/>
+      <w:numFmt w:val="bullet"/>
+      <w:lvlText w:val=""/>
+      <w:lvlJc w:val="left"/>
+      <w:pPr>
+        <w:ind w:left="720" w:hanging="360"/>
+      </w:pPr>
+      <w:rPr>
+        <w:rFonts w:ascii="Symbol" w:hAnsi="Symbol" w:hint="default"/>
+      </w:rPr>
+    </w:lvl>
+    <w:lvl w:ilvl="1" w:tplc="04160003">
+      <w:start w:val="1"/>
+      <w:numFmt w:val="bullet"/>
+      <w:lvlText w:val="o"/>
+      <w:lvlJc w:val="left"/>
+      <w:pPr>
+        <w:ind w:left="1440" w:hanging="360"/>
+      </w:pPr>
+      <w:rPr>
+        <w:rFonts w:ascii="Courier New" w:hAnsi="Courier New" w:cs="Courier New" w:hint="default"/>
+      </w:rPr>
+    </w:lvl>
+    <w:lvl w:ilvl="2" w:tplc="04160005" w:tentative="1">
+      <w:start w:val="1"/>
+      <w:numFmt w:val="bullet"/>
+      <w:lvlText w:val=""/>
+      <w:lvlJc w:val="left"/>
+      <w:pPr>
+        <w:ind w:left="2160" w:hanging="360"/>
+      </w:pPr>
+      <w:rPr>
+        <w:rFonts w:ascii="Wingdings" w:hAnsi="Wingdings" w:hint="default"/>
+      </w:rPr>
+    </w:lvl>
+    <w:lvl w:ilvl="3" w:tplc="04160001" w:tentative="1">
+      <w:start w:val="1"/>
+      <w:numFmt w:val="bullet"/>
+      <w:lvlText w:val=""/>
+      <w:lvlJc w:val="left"/>
+      <w:pPr>
+        <w:ind w:left="2880" w:hanging="360"/>
+      </w:pPr>
+      <w:rPr>
+        <w:rFonts w:ascii="Symbol" w:hAnsi="Symbol" w:hint="default"/>
+      </w:rPr>
+    </w:lvl>
+    <w:lvl w:ilvl="4" w:tplc="04160003" w:tentative="1">
+      <w:start w:val="1"/>
+      <w:numFmt w:val="bullet"/>
+      <w:lvlText w:val="o"/>
+      <w:lvlJc w:val="left"/>
+      <w:pPr>
+        <w:ind w:left="3600" w:hanging="360"/>
+      </w:pPr>
+      <w:rPr>
+        <w:rFonts w:ascii="Courier New" w:hAnsi="Courier New" w:cs="Courier New" w:hint="default"/>
+      </w:rPr>
+    </w:lvl>
+    <w:lvl w:ilvl="5" w:tplc="04160005" w:tentative="1">
+      <w:start w:val="1"/>
+      <w:numFmt w:val="bullet"/>
+      <w:lvlText w:val=""/>
+      <w:lvlJc w:val="left"/>
+      <w:pPr>
+        <w:ind w:left="4320" w:hanging="360"/>
+      </w:pPr>
+      <w:rPr>
+        <w:rFonts w:ascii="Wingdings" w:hAnsi="Wingdings" w:hint="default"/>
+      </w:rPr>
+    </w:lvl>
+    <w:lvl w:ilvl="6" w:tplc="04160001" w:tentative="1">
+      <w:start w:val="1"/>
+      <w:numFmt w:val="bullet"/>
+      <w:lvlText w:val=""/>
+      <w:lvlJc w:val="left"/>
+      <w:pPr>
+        <w:ind w:left="5040" w:hanging="360"/>
+      </w:pPr>
+      <w:rPr>
+        <w:rFonts w:ascii="Symbol" w:hAnsi="Symbol" w:hint="default"/>
+      </w:rPr>
+    </w:lvl>
+    <w:lvl w:ilvl="7" w:tplc="04160003" w:tentative="1">
+      <w:start w:val="1"/>
+      <w:numFmt w:val="bullet"/>
+      <w:lvlText w:val="o"/>
+      <w:lvlJc w:val="left"/>
+      <w:pPr>
+        <w:ind w:left="5760" w:hanging="360"/>
+      </w:pPr>
+      <w:rPr>
+        <w:rFonts w:ascii="Courier New" w:hAnsi="Courier New" w:cs="Courier New" w:hint="default"/>
+      </w:rPr>
+    </w:lvl>
+    <w:lvl w:ilvl="8" w:tplc="04160005" w:tentative="1">
+      <w:start w:val="1"/>
+      <w:numFmt w:val="bullet"/>
+      <w:lvlText w:val=""/>
+      <w:lvlJc w:val="left"/>
+      <w:pPr>
+        <w:ind w:left="6480" w:hanging="360"/>
+      </w:pPr>
+      <w:rPr>
+        <w:rFonts w:ascii="Wingdings" w:hAnsi="Wingdings" w:hint="default"/>
+      </w:rPr>
+    </w:lvl>
+  </w:abstractNum>
+  <w:abstractNum w:abstractNumId="1" w15:restartNumberingAfterBreak="0">
     <w:nsid w:val="20EB0E50"/>
     <w:multiLevelType w:val="hybridMultilevel"/>
     <w:tmpl w:val="905EEF5A"/>
@@ -501,7 +731,7 @@
       </w:rPr>
     </w:lvl>
   </w:abstractNum>
-  <w:abstractNum w:abstractNumId="1" w15:restartNumberingAfterBreak="0">
+  <w:abstractNum w:abstractNumId="2" w15:restartNumberingAfterBreak="0">
     <w:nsid w:val="30E463A3"/>
     <w:multiLevelType w:val="hybridMultilevel"/>
     <w:tmpl w:val="5CD491E0"/>
@@ -614,7 +844,7 @@
       </w:rPr>
     </w:lvl>
   </w:abstractNum>
-  <w:abstractNum w:abstractNumId="2" w15:restartNumberingAfterBreak="0">
+  <w:abstractNum w:abstractNumId="3" w15:restartNumberingAfterBreak="0">
     <w:nsid w:val="7FED70D9"/>
     <w:multiLevelType w:val="hybridMultilevel"/>
     <w:tmpl w:val="002871B2"/>
@@ -728,13 +958,16 @@
     </w:lvl>
   </w:abstractNum>
   <w:num w:numId="1">
+    <w:abstractNumId w:val="3"/>
+  </w:num>
+  <w:num w:numId="2">
+    <w:abstractNumId w:val="1"/>
+  </w:num>
+  <w:num w:numId="3">
     <w:abstractNumId w:val="2"/>
   </w:num>
-  <w:num w:numId="2">
+  <w:num w:numId="4">
     <w:abstractNumId w:val="0"/>
-  </w:num>
-  <w:num w:numId="3">
-    <w:abstractNumId w:val="1"/>
   </w:num>
 </w:numbering>
 </file>

</xml_diff>

<commit_message>
Camada de persistência com DAO
</commit_message>
<xml_diff>
--- a/Alura/Java e JDBC/Notas.docx
+++ b/Alura/Java e JDBC/Notas.docx
@@ -577,7 +577,101 @@
       </w:r>
     </w:p>
     <w:p/>
-    <w:p/>
+    <w:p>
+      <w:r>
+        <w:t>CAMADA DE PERSISTÊNCIA COM DAO</w:t>
+      </w:r>
+    </w:p>
+    <w:p>
+      <w:pPr>
+        <w:pStyle w:val="PargrafodaLista"/>
+        <w:numPr>
+          <w:ilvl w:val="0"/>
+          <w:numId w:val="6"/>
+        </w:numPr>
+      </w:pPr>
+      <w:r>
+        <w:t>Para cada tabela de domínio, temos uma classe de domínio</w:t>
+      </w:r>
+    </w:p>
+    <w:p>
+      <w:pPr>
+        <w:pStyle w:val="PargrafodaLista"/>
+        <w:numPr>
+          <w:ilvl w:val="1"/>
+          <w:numId w:val="6"/>
+        </w:numPr>
+      </w:pPr>
+      <w:r>
+        <w:t>Por exemplo, a tabela produtos tem uma classe Produto associada</w:t>
+      </w:r>
+    </w:p>
+    <w:p>
+      <w:pPr>
+        <w:pStyle w:val="PargrafodaLista"/>
+        <w:numPr>
+          <w:ilvl w:val="1"/>
+          <w:numId w:val="6"/>
+        </w:numPr>
+      </w:pPr>
+      <w:r>
+        <w:t>Objetos dessa classe representa um registro na tabela</w:t>
+      </w:r>
+    </w:p>
+    <w:p>
+      <w:pPr>
+        <w:pStyle w:val="PargrafodaLista"/>
+        <w:numPr>
+          <w:ilvl w:val="0"/>
+          <w:numId w:val="6"/>
+        </w:numPr>
+      </w:pPr>
+      <w:r>
+        <w:t xml:space="preserve">Para acessar a tabela, usaremos um padrão chamado Data Access </w:t>
+      </w:r>
+      <w:proofErr w:type="spellStart"/>
+      <w:r>
+        <w:t>Object</w:t>
+      </w:r>
+      <w:proofErr w:type="spellEnd"/>
+      <w:r>
+        <w:t xml:space="preserve"> (DAO)</w:t>
+      </w:r>
+    </w:p>
+    <w:p>
+      <w:pPr>
+        <w:pStyle w:val="PargrafodaLista"/>
+        <w:numPr>
+          <w:ilvl w:val="1"/>
+          <w:numId w:val="6"/>
+        </w:numPr>
+      </w:pPr>
+      <w:r>
+        <w:t xml:space="preserve">Para cada classe de domínio, existe um DAO. Por exemplo, a classe Produto possui um </w:t>
+      </w:r>
+      <w:proofErr w:type="spellStart"/>
+      <w:r>
+        <w:t>ProdutoDao</w:t>
+      </w:r>
+      <w:proofErr w:type="spellEnd"/>
+    </w:p>
+    <w:p>
+      <w:pPr>
+        <w:pStyle w:val="PargrafodaLista"/>
+        <w:numPr>
+          <w:ilvl w:val="1"/>
+          <w:numId w:val="6"/>
+        </w:numPr>
+      </w:pPr>
+      <w:r>
+        <w:t xml:space="preserve">Todos os métodos JDBC relacionados com o produto devem estar encapsulados no </w:t>
+      </w:r>
+      <w:proofErr w:type="spellStart"/>
+      <w:r>
+        <w:t>ProdutoDao</w:t>
+      </w:r>
+      <w:proofErr w:type="spellEnd"/>
+    </w:p>
     <w:sectPr>
       <w:pgSz w:w="11906" w:h="16838"/>
       <w:pgMar w:top="1440" w:right="1080" w:bottom="1440" w:left="1080" w:header="708" w:footer="708" w:gutter="0"/>
@@ -591,6 +685,119 @@
 <file path=word/numbering.xml><?xml version="1.0" encoding="utf-8"?>
 <w:numbering xmlns:wpc="http://schemas.microsoft.com/office/word/2010/wordprocessingCanvas" xmlns:cx="http://schemas.microsoft.com/office/drawing/2014/chartex" xmlns:cx1="http://schemas.microsoft.com/office/drawing/2015/9/8/chartex" xmlns:cx2="http://schemas.microsoft.com/office/drawing/2015/10/21/chartex" xmlns:cx3="http://schemas.microsoft.com/office/drawing/2016/5/9/chartex" xmlns:cx4="http://schemas.microsoft.com/office/drawing/2016/5/10/chartex" xmlns:cx5="http://schemas.microsoft.com/office/drawing/2016/5/11/chartex" xmlns:cx6="http://schemas.microsoft.com/office/drawing/2016/5/12/chartex" xmlns:cx7="http://schemas.microsoft.com/office/drawing/2016/5/13/chartex" xmlns:cx8="http://schemas.microsoft.com/office/drawing/2016/5/14/chartex" xmlns:mc="http://schemas.openxmlformats.org/markup-compatibility/2006" xmlns:aink="http://schemas.microsoft.com/office/drawing/2016/ink" xmlns:am3d="http://schemas.microsoft.com/office/drawing/2017/model3d" xmlns:o="urn:schemas-microsoft-com:office:office" xmlns:r="http://schemas.openxmlformats.org/officeDocument/2006/relationships" xmlns:m="http://schemas.openxmlformats.org/officeDocument/2006/math" xmlns:v="urn:schemas-microsoft-com:vml" xmlns:wp14="http://schemas.microsoft.com/office/word/2010/wordprocessingDrawing" xmlns:wp="http://schemas.openxmlformats.org/drawingml/2006/wordprocessingDrawing" xmlns:w10="urn:schemas-microsoft-com:office:word" xmlns:w="http://schemas.openxmlformats.org/wordprocessingml/2006/main" xmlns:w14="http://schemas.microsoft.com/office/word/2010/wordml" xmlns:w15="http://schemas.microsoft.com/office/word/2012/wordml" xmlns:w16cex="http://schemas.microsoft.com/office/word/2018/wordml/cex" xmlns:w16cid="http://schemas.microsoft.com/office/word/2016/wordml/cid" xmlns:w16="http://schemas.microsoft.com/office/word/2018/wordml" xmlns:w16sdtdh="http://schemas.microsoft.com/office/word/2020/wordml/sdtdatahash" xmlns:w16se="http://schemas.microsoft.com/office/word/2015/wordml/symex" xmlns:wpg="http://schemas.microsoft.com/office/word/2010/wordprocessingGroup" xmlns:wpi="http://schemas.microsoft.com/office/word/2010/wordprocessingInk" xmlns:wne="http://schemas.microsoft.com/office/word/2006/wordml" xmlns:wps="http://schemas.microsoft.com/office/word/2010/wordprocessingShape" mc:Ignorable="w14 w15 w16se w16cid w16 w16cex w16sdtdh wp14">
   <w:abstractNum w:abstractNumId="0" w15:restartNumberingAfterBreak="0">
+    <w:nsid w:val="0C787C2D"/>
+    <w:multiLevelType w:val="hybridMultilevel"/>
+    <w:tmpl w:val="4FA4C53C"/>
+    <w:lvl w:ilvl="0" w:tplc="04160001">
+      <w:start w:val="1"/>
+      <w:numFmt w:val="bullet"/>
+      <w:lvlText w:val=""/>
+      <w:lvlJc w:val="left"/>
+      <w:pPr>
+        <w:ind w:left="720" w:hanging="360"/>
+      </w:pPr>
+      <w:rPr>
+        <w:rFonts w:ascii="Symbol" w:hAnsi="Symbol" w:hint="default"/>
+      </w:rPr>
+    </w:lvl>
+    <w:lvl w:ilvl="1" w:tplc="04160003">
+      <w:start w:val="1"/>
+      <w:numFmt w:val="bullet"/>
+      <w:lvlText w:val="o"/>
+      <w:lvlJc w:val="left"/>
+      <w:pPr>
+        <w:ind w:left="1440" w:hanging="360"/>
+      </w:pPr>
+      <w:rPr>
+        <w:rFonts w:ascii="Courier New" w:hAnsi="Courier New" w:cs="Courier New" w:hint="default"/>
+      </w:rPr>
+    </w:lvl>
+    <w:lvl w:ilvl="2" w:tplc="04160005" w:tentative="1">
+      <w:start w:val="1"/>
+      <w:numFmt w:val="bullet"/>
+      <w:lvlText w:val=""/>
+      <w:lvlJc w:val="left"/>
+      <w:pPr>
+        <w:ind w:left="2160" w:hanging="360"/>
+      </w:pPr>
+      <w:rPr>
+        <w:rFonts w:ascii="Wingdings" w:hAnsi="Wingdings" w:hint="default"/>
+      </w:rPr>
+    </w:lvl>
+    <w:lvl w:ilvl="3" w:tplc="04160001" w:tentative="1">
+      <w:start w:val="1"/>
+      <w:numFmt w:val="bullet"/>
+      <w:lvlText w:val=""/>
+      <w:lvlJc w:val="left"/>
+      <w:pPr>
+        <w:ind w:left="2880" w:hanging="360"/>
+      </w:pPr>
+      <w:rPr>
+        <w:rFonts w:ascii="Symbol" w:hAnsi="Symbol" w:hint="default"/>
+      </w:rPr>
+    </w:lvl>
+    <w:lvl w:ilvl="4" w:tplc="04160003" w:tentative="1">
+      <w:start w:val="1"/>
+      <w:numFmt w:val="bullet"/>
+      <w:lvlText w:val="o"/>
+      <w:lvlJc w:val="left"/>
+      <w:pPr>
+        <w:ind w:left="3600" w:hanging="360"/>
+      </w:pPr>
+      <w:rPr>
+        <w:rFonts w:ascii="Courier New" w:hAnsi="Courier New" w:cs="Courier New" w:hint="default"/>
+      </w:rPr>
+    </w:lvl>
+    <w:lvl w:ilvl="5" w:tplc="04160005" w:tentative="1">
+      <w:start w:val="1"/>
+      <w:numFmt w:val="bullet"/>
+      <w:lvlText w:val=""/>
+      <w:lvlJc w:val="left"/>
+      <w:pPr>
+        <w:ind w:left="4320" w:hanging="360"/>
+      </w:pPr>
+      <w:rPr>
+        <w:rFonts w:ascii="Wingdings" w:hAnsi="Wingdings" w:hint="default"/>
+      </w:rPr>
+    </w:lvl>
+    <w:lvl w:ilvl="6" w:tplc="04160001" w:tentative="1">
+      <w:start w:val="1"/>
+      <w:numFmt w:val="bullet"/>
+      <w:lvlText w:val=""/>
+      <w:lvlJc w:val="left"/>
+      <w:pPr>
+        <w:ind w:left="5040" w:hanging="360"/>
+      </w:pPr>
+      <w:rPr>
+        <w:rFonts w:ascii="Symbol" w:hAnsi="Symbol" w:hint="default"/>
+      </w:rPr>
+    </w:lvl>
+    <w:lvl w:ilvl="7" w:tplc="04160003" w:tentative="1">
+      <w:start w:val="1"/>
+      <w:numFmt w:val="bullet"/>
+      <w:lvlText w:val="o"/>
+      <w:lvlJc w:val="left"/>
+      <w:pPr>
+        <w:ind w:left="5760" w:hanging="360"/>
+      </w:pPr>
+      <w:rPr>
+        <w:rFonts w:ascii="Courier New" w:hAnsi="Courier New" w:cs="Courier New" w:hint="default"/>
+      </w:rPr>
+    </w:lvl>
+    <w:lvl w:ilvl="8" w:tplc="04160005" w:tentative="1">
+      <w:start w:val="1"/>
+      <w:numFmt w:val="bullet"/>
+      <w:lvlText w:val=""/>
+      <w:lvlJc w:val="left"/>
+      <w:pPr>
+        <w:ind w:left="6480" w:hanging="360"/>
+      </w:pPr>
+      <w:rPr>
+        <w:rFonts w:ascii="Wingdings" w:hAnsi="Wingdings" w:hint="default"/>
+      </w:rPr>
+    </w:lvl>
+  </w:abstractNum>
+  <w:abstractNum w:abstractNumId="1" w15:restartNumberingAfterBreak="0">
     <w:nsid w:val="1A9C027E"/>
     <w:multiLevelType w:val="hybridMultilevel"/>
     <w:tmpl w:val="772E7E92"/>
@@ -703,7 +910,7 @@
       </w:rPr>
     </w:lvl>
   </w:abstractNum>
-  <w:abstractNum w:abstractNumId="1" w15:restartNumberingAfterBreak="0">
+  <w:abstractNum w:abstractNumId="2" w15:restartNumberingAfterBreak="0">
     <w:nsid w:val="1CF22C96"/>
     <w:multiLevelType w:val="hybridMultilevel"/>
     <w:tmpl w:val="72C45024"/>
@@ -816,7 +1023,7 @@
       </w:rPr>
     </w:lvl>
   </w:abstractNum>
-  <w:abstractNum w:abstractNumId="2" w15:restartNumberingAfterBreak="0">
+  <w:abstractNum w:abstractNumId="3" w15:restartNumberingAfterBreak="0">
     <w:nsid w:val="20EB0E50"/>
     <w:multiLevelType w:val="hybridMultilevel"/>
     <w:tmpl w:val="905EEF5A"/>
@@ -929,7 +1136,7 @@
       </w:rPr>
     </w:lvl>
   </w:abstractNum>
-  <w:abstractNum w:abstractNumId="3" w15:restartNumberingAfterBreak="0">
+  <w:abstractNum w:abstractNumId="4" w15:restartNumberingAfterBreak="0">
     <w:nsid w:val="30E463A3"/>
     <w:multiLevelType w:val="hybridMultilevel"/>
     <w:tmpl w:val="5CD491E0"/>
@@ -1042,7 +1249,7 @@
       </w:rPr>
     </w:lvl>
   </w:abstractNum>
-  <w:abstractNum w:abstractNumId="4" w15:restartNumberingAfterBreak="0">
+  <w:abstractNum w:abstractNumId="5" w15:restartNumberingAfterBreak="0">
     <w:nsid w:val="7FED70D9"/>
     <w:multiLevelType w:val="hybridMultilevel"/>
     <w:tmpl w:val="002871B2"/>
@@ -1156,18 +1363,21 @@
     </w:lvl>
   </w:abstractNum>
   <w:num w:numId="1">
+    <w:abstractNumId w:val="5"/>
+  </w:num>
+  <w:num w:numId="2">
+    <w:abstractNumId w:val="3"/>
+  </w:num>
+  <w:num w:numId="3">
     <w:abstractNumId w:val="4"/>
   </w:num>
-  <w:num w:numId="2">
+  <w:num w:numId="4">
     <w:abstractNumId w:val="2"/>
   </w:num>
-  <w:num w:numId="3">
-    <w:abstractNumId w:val="3"/>
-  </w:num>
-  <w:num w:numId="4">
+  <w:num w:numId="5">
     <w:abstractNumId w:val="1"/>
   </w:num>
-  <w:num w:numId="5">
+  <w:num w:numId="6">
     <w:abstractNumId w:val="0"/>
   </w:num>
 </w:numbering>

</xml_diff>